<commit_message>
Updated the functional and non functional properties based on today's meeting
</commit_message>
<xml_diff>
--- a/Draft/Functional Properties.docx
+++ b/Draft/Functional Properties.docx
@@ -134,7 +134,19 @@
         <w:t xml:space="preserve">application </w:t>
       </w:r>
       <w:r>
-        <w:t xml:space="preserve">must be able to play the correct pronunciation of the recorded word if prompted by the user using the voice recognition system. </w:t>
+        <w:t>must be able to play</w:t>
+      </w:r>
+      <w:r>
+        <w:t xml:space="preserve"> both</w:t>
+      </w:r>
+      <w:r>
+        <w:t xml:space="preserve"> the correct pronunciation of the </w:t>
+      </w:r>
+      <w:r>
+        <w:t xml:space="preserve">correct and </w:t>
+      </w:r>
+      <w:r>
+        <w:t xml:space="preserve">recorded word if prompted by the user using the voice recognition system. </w:t>
       </w:r>
     </w:p>
     <w:p>
@@ -175,13 +187,7 @@
         <w:t>3.2</w:t>
       </w:r>
       <w:r>
-        <w:t xml:space="preserve"> The </w:t>
-      </w:r>
-      <w:r>
-        <w:t xml:space="preserve">application </w:t>
-      </w:r>
-      <w:r>
-        <w:t xml:space="preserve">must be able to track the time each user spends on the application and compare it to their performance on both Listening and Speaking </w:t>
+        <w:t xml:space="preserve"> The application must be able to track the time each user spends on the application and compare it to their performance on both Listening and Speaking </w:t>
       </w:r>
     </w:p>
     <w:p>
@@ -290,8 +296,16 @@
     </w:p>
     <w:p>
       <w:r>
-        <w:t xml:space="preserve">7.3. Each user must be able to set his/her username and native language. </w:t>
-      </w:r>
+        <w:t xml:space="preserve">7.3. Each user must be able to set his/her username </w:t>
+      </w:r>
+      <w:bookmarkStart w:id="0" w:name="_GoBack"/>
+      <w:r>
+        <w:t>and native language.</w:t>
+      </w:r>
+      <w:r>
+        <w:t xml:space="preserve"> </w:t>
+      </w:r>
+      <w:bookmarkEnd w:id="0"/>
     </w:p>
     <w:p>
       <w:r>
@@ -300,29 +314,6 @@
     </w:p>
     <w:p>
       <w:pPr>
-        <w:rPr>
-          <w:b/>
-        </w:rPr>
-      </w:pPr>
-      <w:r>
-        <w:rPr>
-          <w:b/>
-        </w:rPr>
-        <w:t>8. Interactive Game between multiple users(?)</w:t>
-      </w:r>
-    </w:p>
-    <w:p>
-      <w:r>
-        <w:t>8.1 The application allows users with different devices to interact with other.</w:t>
-      </w:r>
-    </w:p>
-    <w:p>
-      <w:r>
-        <w:t>8.1.1 The application allows one of the user to record another user’s reading, and another user to pronounce what was recorded.</w:t>
-      </w:r>
-    </w:p>
-    <w:p>
-      <w:pPr>
         <w:pStyle w:val="Heading1"/>
       </w:pPr>
       <w:r>
@@ -398,7 +389,10 @@
         <w:t xml:space="preserve">3.1 The application must be compatible with </w:t>
       </w:r>
       <w:r>
-        <w:t xml:space="preserve">Android 4.4 to Android 6.0.1 </w:t>
+        <w:t>Android 4.4 to Android 7</w:t>
+      </w:r>
+      <w:r>
+        <w:t>.0</w:t>
       </w:r>
     </w:p>
     <w:p>
@@ -406,7 +400,13 @@
         <w:ind w:left="720" w:hanging="720"/>
       </w:pPr>
       <w:r>
-        <w:t>3.2 The application must be compatible with iOS 8 to iOS 10</w:t>
+        <w:t>3.2 The applicati</w:t>
+      </w:r>
+      <w:r>
+        <w:t>on must be compatible with iOS 9</w:t>
+      </w:r>
+      <w:r>
+        <w:t xml:space="preserve"> to iOS 10</w:t>
       </w:r>
     </w:p>
     <w:p>
@@ -434,8 +434,14 @@
     <w:p>
       <w:pPr>
         <w:ind w:left="720" w:hanging="720"/>
-      </w:pPr>
-      <w:r>
+        <w:rPr>
+          <w:b/>
+        </w:rPr>
+      </w:pPr>
+      <w:r>
+        <w:rPr>
+          <w:b/>
+        </w:rPr>
         <w:t xml:space="preserve">5. Scalability </w:t>
       </w:r>
     </w:p>
@@ -477,10 +483,7 @@
         <w:t xml:space="preserve">6.2 The application will be able to use fingerprint authentication.  </w:t>
       </w:r>
     </w:p>
-    <w:p>
-      <w:bookmarkStart w:id="0" w:name="_GoBack"/>
-      <w:bookmarkEnd w:id="0"/>
-    </w:p>
+    <w:p/>
     <w:sectPr>
       <w:pgSz w:w="11906" w:h="16838"/>
       <w:pgMar w:top="1440" w:right="1440" w:bottom="1440" w:left="1440" w:header="708" w:footer="708" w:gutter="0"/>
@@ -614,6 +617,7 @@
     <w:lsdException w:name="HTML Sample" w:semiHidden="1" w:unhideWhenUsed="1"/>
     <w:lsdException w:name="HTML Typewriter" w:semiHidden="1" w:unhideWhenUsed="1"/>
     <w:lsdException w:name="HTML Variable" w:semiHidden="1" w:unhideWhenUsed="1"/>
+    <w:lsdException w:name="Normal Table" w:semiHidden="1" w:unhideWhenUsed="1"/>
     <w:lsdException w:name="annotation subject" w:semiHidden="1" w:unhideWhenUsed="1"/>
     <w:lsdException w:name="No List" w:semiHidden="1" w:unhideWhenUsed="1"/>
     <w:lsdException w:name="Outline List 1" w:semiHidden="1" w:unhideWhenUsed="1"/>
@@ -660,8 +664,10 @@
     <w:lsdException w:name="Table Subtle 2" w:semiHidden="1" w:unhideWhenUsed="1"/>
     <w:lsdException w:name="Table Web 1" w:semiHidden="1" w:unhideWhenUsed="1"/>
     <w:lsdException w:name="Table Web 2" w:semiHidden="1" w:unhideWhenUsed="1"/>
+    <w:lsdException w:name="Table Web 3" w:semiHidden="1" w:unhideWhenUsed="1"/>
     <w:lsdException w:name="Balloon Text" w:semiHidden="1" w:unhideWhenUsed="1"/>
     <w:lsdException w:name="Table Grid" w:uiPriority="39"/>
+    <w:lsdException w:name="Table Theme" w:semiHidden="1" w:unhideWhenUsed="1"/>
     <w:lsdException w:name="Placeholder Text" w:semiHidden="1"/>
     <w:lsdException w:name="No Spacing" w:uiPriority="1" w:qFormat="1"/>
     <w:lsdException w:name="Light Shading" w:uiPriority="60"/>

</xml_diff>